<commit_message>
added a new file and edited old file
</commit_message>
<xml_diff>
--- a/Feature_1.docx
+++ b/Feature_1.docx
@@ -13,6 +13,20 @@
       <w:proofErr w:type="spellEnd"/>
       <w:r>
         <w:t xml:space="preserve"> and to add collaborators.</w:t>
+      </w:r>
+    </w:p>
+    <w:p/>
+    <w:p>
+      <w:proofErr w:type="gramStart"/>
+      <w:r>
+        <w:t>Edited this file to demonstrate editing files.</w:t>
+      </w:r>
+      <w:proofErr w:type="gramEnd"/>
+    </w:p>
+    <w:p/>
+    <w:p>
+      <w:r>
+        <w:t>s</w:t>
       </w:r>
       <w:bookmarkStart w:id="0" w:name="_GoBack"/>
       <w:bookmarkEnd w:id="0"/>

</xml_diff>